<commit_message>
Update Doku - Inhalt-Präsi - Anhang-Annika
</commit_message>
<xml_diff>
--- a/Tasks und To Dos/Teil Thomas.docx
+++ b/Tasks und To Dos/Teil Thomas.docx
@@ -1,6 +1,6 @@
 
 <file path=word/document.xml><?xml version="1.0" encoding="utf-8"?>
-<w:document xmlns:wpc="http://schemas.microsoft.com/office/word/2010/wordprocessingCanvas" xmlns:cx="http://schemas.microsoft.com/office/drawing/2014/chartex" xmlns:cx1="http://schemas.microsoft.com/office/drawing/2015/9/8/chartex" xmlns:mc="http://schemas.openxmlformats.org/markup-compatibility/2006" xmlns:o="urn:schemas-microsoft-com:office:office" xmlns:r="http://schemas.openxmlformats.org/officeDocument/2006/relationships" xmlns:m="http://schemas.openxmlformats.org/officeDocument/2006/math" xmlns:v="urn:schemas-microsoft-com:vml" xmlns:wp14="http://schemas.microsoft.com/office/word/2010/wordprocessingDrawing" xmlns:wp="http://schemas.openxmlformats.org/drawingml/2006/wordprocessingDrawing" xmlns:w10="urn:schemas-microsoft-com:office:word" xmlns:w="http://schemas.openxmlformats.org/wordprocessingml/2006/main" xmlns:w14="http://schemas.microsoft.com/office/word/2010/wordml" xmlns:w15="http://schemas.microsoft.com/office/word/2012/wordml" xmlns:w16se="http://schemas.microsoft.com/office/word/2015/wordml/symex" xmlns:wpg="http://schemas.microsoft.com/office/word/2010/wordprocessingGroup" xmlns:wpi="http://schemas.microsoft.com/office/word/2010/wordprocessingInk" xmlns:wne="http://schemas.microsoft.com/office/word/2006/wordml" xmlns:wps="http://schemas.microsoft.com/office/word/2010/wordprocessingShape" mc:Ignorable="w14 w15 w16se wp14">
+<w:document xmlns:wpc="http://schemas.microsoft.com/office/word/2010/wordprocessingCanvas" xmlns:mc="http://schemas.openxmlformats.org/markup-compatibility/2006" xmlns:o="urn:schemas-microsoft-com:office:office" xmlns:r="http://schemas.openxmlformats.org/officeDocument/2006/relationships" xmlns:m="http://schemas.openxmlformats.org/officeDocument/2006/math" xmlns:v="urn:schemas-microsoft-com:vml" xmlns:wp14="http://schemas.microsoft.com/office/word/2010/wordprocessingDrawing" xmlns:wp="http://schemas.openxmlformats.org/drawingml/2006/wordprocessingDrawing" xmlns:w10="urn:schemas-microsoft-com:office:word" xmlns:w="http://schemas.openxmlformats.org/wordprocessingml/2006/main" xmlns:w14="http://schemas.microsoft.com/office/word/2010/wordml" xmlns:w15="http://schemas.microsoft.com/office/word/2012/wordml" xmlns:wpg="http://schemas.microsoft.com/office/word/2010/wordprocessingGroup" xmlns:wpi="http://schemas.microsoft.com/office/word/2010/wordprocessingInk" xmlns:wne="http://schemas.microsoft.com/office/word/2006/wordml" xmlns:wps="http://schemas.microsoft.com/office/word/2010/wordprocessingShape" mc:Ignorable="w14 w15 wp14">
   <w:body>
     <w:p>
       <w:pPr>
@@ -3310,6 +3310,7 @@
           <w:b/>
         </w:rPr>
       </w:pPr>
+      <w:bookmarkStart w:id="0" w:name="_GoBack"/>
       <w:r>
         <w:rPr>
           <w:b/>
@@ -3427,6 +3428,7 @@
         <w:t>Anwendungsfall-Diagramm:</w:t>
       </w:r>
     </w:p>
+    <w:bookmarkEnd w:id="0"/>
     <w:p>
       <w:r>
         <w:t>„Einkauf einlesen“</w:t>
@@ -4040,25 +4042,7 @@
                 <w:color w:val="000000"/>
                 <w:lang w:eastAsia="de-DE"/>
               </w:rPr>
-              <w:t xml:space="preserve">Der Nutzer startet die App auf seinem Smartphone. Er navigiert beim Start des Einkaufes in der App durch das Menü und setzt alle Einstellungen die er haben möchte. Er startet den Einkauf, wählt den Supermarkt im Menü aus, in dem er sich befindet, er nimmt den gewünschten Artikel den er einlesen (einkaufen) möchte aus dem Regal im Supermarkt und richtet den Artikel so aus, dass er den Barcode mit dem integrierten Barcodescanner scannen kann. Wenn dieser erfolgreich gescannt ist, sieht er auf dem Screen alle erfassten Informationen. Daraufhin kann er die Menge </w:t>
-            </w:r>
-            <w:proofErr w:type="gramStart"/>
-            <w:r>
-              <w:rPr>
-                <w:rFonts w:ascii="Calibri" w:eastAsia="Times New Roman" w:hAnsi="Calibri" w:cs="Times New Roman"/>
-                <w:color w:val="000000"/>
-                <w:lang w:eastAsia="de-DE"/>
-              </w:rPr>
-              <w:t>auswählen ,die</w:t>
-            </w:r>
-            <w:proofErr w:type="gramEnd"/>
-            <w:r>
-              <w:rPr>
-                <w:rFonts w:ascii="Calibri" w:eastAsia="Times New Roman" w:hAnsi="Calibri" w:cs="Times New Roman"/>
-                <w:color w:val="000000"/>
-                <w:lang w:eastAsia="de-DE"/>
-              </w:rPr>
-              <w:t xml:space="preserve"> er einkaufen möchte und anklicken, ob dieser Artikel für ihn oder z. B. jemand aus seiner Gruppenverwaltung bestimmt ist und ob der Preis oder Sonderpreis gerade gültig ist. Nun kann er den nächsten Artikel Scannen</w:t>
+              <w:t>Der Nutzer startet die App auf seinem Smartphone. Er navigiert beim Start des Einkaufes in der App durch das Menü und setzt alle Einstellungen die er haben möchte. Er startet den Einkauf, wählt den Supermarkt im Menü aus, in dem er sich befindet, er nimmt den gewünschten Artikel den er einlesen (einkaufen) möchte aus dem Regal im Supermarkt und richtet den Artikel so aus, dass er den Barcode mit dem integrierten Barcodescanner scannen kann. Wenn dieser erfolgreich gescannt ist, sieht er auf dem Screen alle erfassten Informationen. Daraufhin kann er die Menge auswählen ,die er einkaufen möchte und anklicken, ob dieser Artikel für ihn oder z. B. jemand aus seiner Gruppenverwaltung bestimmt ist und ob der Preis oder Sonderpreis gerade gültig ist. Nun kann er den nächsten Artikel Scannen</w:t>
             </w:r>
           </w:p>
         </w:tc>
@@ -4233,25 +4217,7 @@
                 <w:color w:val="000000"/>
                 <w:lang w:eastAsia="de-DE"/>
               </w:rPr>
-              <w:t xml:space="preserve">Der Nutzer startet die App auf seinem Smartphone. Anschließend navigiert er beim Start des Einkaufes in der App durch das Menü und konfiguriert alle Einstellungen nach seinen Wünschen. Wenn er den </w:t>
-            </w:r>
-            <w:proofErr w:type="gramStart"/>
-            <w:r>
-              <w:rPr>
-                <w:rFonts w:ascii="Calibri" w:eastAsia="Times New Roman" w:hAnsi="Calibri" w:cs="Times New Roman"/>
-                <w:color w:val="000000"/>
-                <w:lang w:eastAsia="de-DE"/>
-              </w:rPr>
-              <w:t>Einkauf  startet</w:t>
-            </w:r>
-            <w:proofErr w:type="gramEnd"/>
-            <w:r>
-              <w:rPr>
-                <w:rFonts w:ascii="Calibri" w:eastAsia="Times New Roman" w:hAnsi="Calibri" w:cs="Times New Roman"/>
-                <w:color w:val="000000"/>
-                <w:lang w:eastAsia="de-DE"/>
-              </w:rPr>
-              <w:t>, wählt den Supermarkt über das Menü aus, in dem er sich befindet. Im Markt nimmt er den gewünschten Artikel den er einlesen (einkaufen) möchte aus dem Regal und richtet den Artikel so aus, dass er den Barcode mit dem integrierten Barcodescanner scannen kann. Wenn der Artikel nicht im System hinterlegt ist, kann er diesen hinzufügen. Hierfür gibt er Preis, Inhaltsmenge, die Einheit der Inhaltsmenge und den Titel an. Nun kann er die Menge auswählen die er einkaufen möchte und anklicken, ob dieser Artikel für ihn oder z. B. jemand aus seiner Gruppenverwaltung bestimmt ist und ob der Preis oder Sonderpreis gerade gültig ist. Nun kann er den nächsten Artikel Scannen</w:t>
+              <w:t>Der Nutzer startet die App auf seinem Smartphone. Anschließend navigiert er beim Start des Einkaufes in der App durch das Menü und konfiguriert alle Einstellungen nach seinen Wünschen. Wenn er den Einkauf  startet, wählt den Supermarkt über das Menü aus, in dem er sich befindet. Im Markt nimmt er den gewünschten Artikel den er einlesen (einkaufen) möchte aus dem Regal und richtet den Artikel so aus, dass er den Barcode mit dem integrierten Barcodescanner scannen kann. Wenn der Artikel nicht im System hinterlegt ist, kann er diesen hinzufügen. Hierfür gibt er Preis, Inhaltsmenge, die Einheit der Inhaltsmenge und den Titel an. Nun kann er die Menge auswählen die er einkaufen möchte und anklicken, ob dieser Artikel für ihn oder z. B. jemand aus seiner Gruppenverwaltung bestimmt ist und ob der Preis oder Sonderpreis gerade gültig ist. Nun kann er den nächsten Artikel Scannen</w:t>
             </w:r>
           </w:p>
         </w:tc>
@@ -5704,27 +5670,35 @@
                 <w:lang w:eastAsia="de-DE"/>
               </w:rPr>
             </w:pPr>
-            <w:proofErr w:type="spellStart"/>
-            <w:r>
-              <w:rPr>
-                <w:rFonts w:ascii="Calibri" w:eastAsia="Times New Roman" w:hAnsi="Calibri" w:cs="Times New Roman"/>
-                <w:b/>
-                <w:bCs/>
-                <w:color w:val="000000"/>
-                <w:lang w:eastAsia="de-DE"/>
-              </w:rPr>
-              <w:t>alternitive</w:t>
-            </w:r>
-            <w:proofErr w:type="spellEnd"/>
-            <w:r>
-              <w:rPr>
-                <w:rFonts w:ascii="Calibri" w:eastAsia="Times New Roman" w:hAnsi="Calibri" w:cs="Times New Roman"/>
-                <w:b/>
-                <w:bCs/>
-                <w:color w:val="000000"/>
-                <w:lang w:eastAsia="de-DE"/>
-              </w:rPr>
-              <w:t xml:space="preserve"> </w:t>
+            <w:r>
+              <w:rPr>
+                <w:rFonts w:ascii="Calibri" w:eastAsia="Times New Roman" w:hAnsi="Calibri" w:cs="Times New Roman"/>
+                <w:b/>
+                <w:bCs/>
+                <w:color w:val="000000"/>
+                <w:lang w:eastAsia="de-DE"/>
+              </w:rPr>
+              <w:t>altern</w:t>
+            </w:r>
+            <w:r>
+              <w:rPr>
+                <w:rFonts w:ascii="Calibri" w:eastAsia="Times New Roman" w:hAnsi="Calibri" w:cs="Times New Roman"/>
+                <w:b/>
+                <w:bCs/>
+                <w:color w:val="000000"/>
+                <w:lang w:eastAsia="de-DE"/>
+              </w:rPr>
+              <w:t>a</w:t>
+            </w:r>
+            <w:r>
+              <w:rPr>
+                <w:rFonts w:ascii="Calibri" w:eastAsia="Times New Roman" w:hAnsi="Calibri" w:cs="Times New Roman"/>
+                <w:b/>
+                <w:bCs/>
+                <w:color w:val="000000"/>
+                <w:lang w:eastAsia="de-DE"/>
+              </w:rPr>
+              <w:t xml:space="preserve">tive </w:t>
             </w:r>
             <w:proofErr w:type="spellStart"/>
             <w:r>
@@ -7208,8 +7182,6 @@
       </w:r>
     </w:p>
     <w:p>
-      <w:bookmarkStart w:id="0" w:name="_GoBack"/>
-      <w:bookmarkEnd w:id="0"/>
       <w:r>
         <w:lastRenderedPageBreak/>
         <w:t xml:space="preserve">Das Design Team hat ein Flussdiagramm zur Einkaufsverwaltung erstellt, das </w:t>
@@ -7293,8 +7265,8 @@
 </file>
 
 <file path=word/numbering.xml><?xml version="1.0" encoding="utf-8"?>
-<w:numbering xmlns:wpc="http://schemas.microsoft.com/office/word/2010/wordprocessingCanvas" xmlns:cx="http://schemas.microsoft.com/office/drawing/2014/chartex" xmlns:cx1="http://schemas.microsoft.com/office/drawing/2015/9/8/chartex" xmlns:mc="http://schemas.openxmlformats.org/markup-compatibility/2006" xmlns:o="urn:schemas-microsoft-com:office:office" xmlns:r="http://schemas.openxmlformats.org/officeDocument/2006/relationships" xmlns:m="http://schemas.openxmlformats.org/officeDocument/2006/math" xmlns:v="urn:schemas-microsoft-com:vml" xmlns:wp14="http://schemas.microsoft.com/office/word/2010/wordprocessingDrawing" xmlns:wp="http://schemas.openxmlformats.org/drawingml/2006/wordprocessingDrawing" xmlns:w10="urn:schemas-microsoft-com:office:word" xmlns:w="http://schemas.openxmlformats.org/wordprocessingml/2006/main" xmlns:w14="http://schemas.microsoft.com/office/word/2010/wordml" xmlns:w15="http://schemas.microsoft.com/office/word/2012/wordml" xmlns:w16se="http://schemas.microsoft.com/office/word/2015/wordml/symex" xmlns:wpg="http://schemas.microsoft.com/office/word/2010/wordprocessingGroup" xmlns:wpi="http://schemas.microsoft.com/office/word/2010/wordprocessingInk" xmlns:wne="http://schemas.microsoft.com/office/word/2006/wordml" xmlns:wps="http://schemas.microsoft.com/office/word/2010/wordprocessingShape" mc:Ignorable="w14 w15 w16se wp14">
-  <w:abstractNum w:abstractNumId="0" w15:restartNumberingAfterBreak="0">
+<w:numbering xmlns:wpc="http://schemas.microsoft.com/office/word/2010/wordprocessingCanvas" xmlns:mc="http://schemas.openxmlformats.org/markup-compatibility/2006" xmlns:o="urn:schemas-microsoft-com:office:office" xmlns:r="http://schemas.openxmlformats.org/officeDocument/2006/relationships" xmlns:m="http://schemas.openxmlformats.org/officeDocument/2006/math" xmlns:v="urn:schemas-microsoft-com:vml" xmlns:wp14="http://schemas.microsoft.com/office/word/2010/wordprocessingDrawing" xmlns:wp="http://schemas.openxmlformats.org/drawingml/2006/wordprocessingDrawing" xmlns:w10="urn:schemas-microsoft-com:office:word" xmlns:w="http://schemas.openxmlformats.org/wordprocessingml/2006/main" xmlns:w14="http://schemas.microsoft.com/office/word/2010/wordml" xmlns:w15="http://schemas.microsoft.com/office/word/2012/wordml" xmlns:wpg="http://schemas.microsoft.com/office/word/2010/wordprocessingGroup" xmlns:wpi="http://schemas.microsoft.com/office/word/2010/wordprocessingInk" xmlns:wne="http://schemas.microsoft.com/office/word/2006/wordml" xmlns:wps="http://schemas.microsoft.com/office/word/2010/wordprocessingShape" mc:Ignorable="w14 w15 wp14">
+  <w:abstractNum w:abstractNumId="0">
     <w:nsid w:val="10780A70"/>
     <w:multiLevelType w:val="hybridMultilevel"/>
     <w:tmpl w:val="9EBCFC9E"/>
@@ -7383,7 +7355,7 @@
       </w:pPr>
     </w:lvl>
   </w:abstractNum>
-  <w:abstractNum w:abstractNumId="1" w15:restartNumberingAfterBreak="0">
+  <w:abstractNum w:abstractNumId="1">
     <w:nsid w:val="54B90D81"/>
     <w:multiLevelType w:val="hybridMultilevel"/>
     <w:tmpl w:val="7D2C6E5E"/>
@@ -7506,7 +7478,7 @@
 </file>
 
 <file path=word/styles.xml><?xml version="1.0" encoding="utf-8"?>
-<w:styles xmlns:mc="http://schemas.openxmlformats.org/markup-compatibility/2006" xmlns:r="http://schemas.openxmlformats.org/officeDocument/2006/relationships" xmlns:w="http://schemas.openxmlformats.org/wordprocessingml/2006/main" xmlns:w14="http://schemas.microsoft.com/office/word/2010/wordml" xmlns:w15="http://schemas.microsoft.com/office/word/2012/wordml" xmlns:w16se="http://schemas.microsoft.com/office/word/2015/wordml/symex" mc:Ignorable="w14 w15 w16se">
+<w:styles xmlns:mc="http://schemas.openxmlformats.org/markup-compatibility/2006" xmlns:r="http://schemas.openxmlformats.org/officeDocument/2006/relationships" xmlns:w="http://schemas.openxmlformats.org/wordprocessingml/2006/main" xmlns:w14="http://schemas.microsoft.com/office/word/2010/wordml" xmlns:w15="http://schemas.microsoft.com/office/word/2012/wordml" mc:Ignorable="w14 w15">
   <w:docDefaults>
     <w:rPrDefault>
       <w:rPr>
@@ -7902,6 +7874,7 @@
   <w:style w:type="character" w:default="1" w:styleId="Absatz-Standardschriftart">
     <w:name w:val="Default Paragraph Font"/>
     <w:uiPriority w:val="1"/>
+    <w:semiHidden/>
     <w:unhideWhenUsed/>
   </w:style>
   <w:style w:type="table" w:default="1" w:styleId="NormaleTabelle">
@@ -7934,6 +7907,7 @@
       <w:spacing w:after="0" w:line="240" w:lineRule="auto"/>
     </w:pPr>
     <w:tblPr>
+      <w:tblInd w:w="0" w:type="dxa"/>
       <w:tblBorders>
         <w:top w:val="single" w:sz="4" w:space="0" w:color="000000" w:themeColor="text1"/>
         <w:left w:val="single" w:sz="4" w:space="0" w:color="000000" w:themeColor="text1"/>
@@ -7942,6 +7916,12 @@
         <w:insideH w:val="single" w:sz="4" w:space="0" w:color="000000" w:themeColor="text1"/>
         <w:insideV w:val="single" w:sz="4" w:space="0" w:color="000000" w:themeColor="text1"/>
       </w:tblBorders>
+      <w:tblCellMar>
+        <w:top w:w="0" w:type="dxa"/>
+        <w:left w:w="108" w:type="dxa"/>
+        <w:bottom w:w="0" w:type="dxa"/>
+        <w:right w:w="108" w:type="dxa"/>
+      </w:tblCellMar>
     </w:tblPr>
   </w:style>
   <w:style w:type="table" w:styleId="Gitternetztabelle1hellAkzent1">
@@ -7954,6 +7934,7 @@
     <w:tblPr>
       <w:tblStyleRowBandSize w:val="1"/>
       <w:tblStyleColBandSize w:val="1"/>
+      <w:tblInd w:w="0" w:type="dxa"/>
       <w:tblBorders>
         <w:top w:val="single" w:sz="4" w:space="0" w:color="BDD6EE" w:themeColor="accent1" w:themeTint="66"/>
         <w:left w:val="single" w:sz="4" w:space="0" w:color="BDD6EE" w:themeColor="accent1" w:themeTint="66"/>
@@ -7962,6 +7943,12 @@
         <w:insideH w:val="single" w:sz="4" w:space="0" w:color="BDD6EE" w:themeColor="accent1" w:themeTint="66"/>
         <w:insideV w:val="single" w:sz="4" w:space="0" w:color="BDD6EE" w:themeColor="accent1" w:themeTint="66"/>
       </w:tblBorders>
+      <w:tblCellMar>
+        <w:top w:w="0" w:type="dxa"/>
+        <w:left w:w="108" w:type="dxa"/>
+        <w:bottom w:w="0" w:type="dxa"/>
+        <w:right w:w="108" w:type="dxa"/>
+      </w:tblCellMar>
     </w:tblPr>
     <w:tblStylePr w:type="firstRow">
       <w:rPr>

</xml_diff>

<commit_message>
teil thomas ist final
</commit_message>
<xml_diff>
--- a/Tasks und To Dos/Teil Thomas.docx
+++ b/Tasks und To Dos/Teil Thomas.docx
@@ -4,187 +4,6 @@
   <w:body>
     <w:p>
       <w:pPr>
-        <w:jc w:val="center"/>
-        <w:rPr>
-          <w:b/>
-        </w:rPr>
-      </w:pPr>
-      <w:r>
-        <w:rPr>
-          <w:b/>
-        </w:rPr>
-        <w:t>Thomas‘ Arbeitspakete</w:t>
-      </w:r>
-    </w:p>
-    <w:p/>
-    <w:p>
-      <w:pPr>
-        <w:shd w:val="clear" w:color="auto" w:fill="FFC000" w:themeFill="accent4"/>
-      </w:pPr>
-      <w:r>
-        <w:t>1.4 Projektorganisation</w:t>
-      </w:r>
-    </w:p>
-    <w:p>
-      <w:pPr>
-        <w:shd w:val="clear" w:color="auto" w:fill="C00000"/>
-        <w:ind w:left="705"/>
-      </w:pPr>
-      <w:r>
-        <w:t xml:space="preserve">1.4.5. Arbeitsplanung (Übersicht von Thomas, konkrete Meilensteine, </w:t>
-      </w:r>
-      <w:proofErr w:type="spellStart"/>
-      <w:r>
-        <w:t>ToDo's</w:t>
-      </w:r>
-      <w:proofErr w:type="spellEnd"/>
-      <w:r>
-        <w:t>,) -&gt; Aktivitätsliste (!) -&gt; Thomas (30.11.15 Deadline) (Diagramme)</w:t>
-      </w:r>
-    </w:p>
-    <w:p>
-      <w:pPr>
-        <w:shd w:val="clear" w:color="auto" w:fill="FFFF00"/>
-      </w:pPr>
-      <w:r>
-        <w:tab/>
-        <w:t xml:space="preserve">1.4.6. </w:t>
-      </w:r>
-      <w:proofErr w:type="spellStart"/>
-      <w:r>
-        <w:t>Scrum</w:t>
-      </w:r>
-      <w:proofErr w:type="spellEnd"/>
-      <w:r>
-        <w:t xml:space="preserve"> (?) -&gt; agil, Kanban -&gt;Projektmanagement -&gt; Thomas (04.12.15 Deadline)</w:t>
-      </w:r>
-    </w:p>
-    <w:p>
-      <w:pPr>
-        <w:shd w:val="clear" w:color="auto" w:fill="FFC000" w:themeFill="accent4"/>
-      </w:pPr>
-      <w:r>
-        <w:t xml:space="preserve">1.5 Sicherheit (Rahmenbedingungen für Profil und Einkaufslisten - Zugriff) (Input </w:t>
-      </w:r>
-      <w:proofErr w:type="spellStart"/>
-      <w:r>
-        <w:t>Dev</w:t>
-      </w:r>
-      <w:proofErr w:type="spellEnd"/>
-      <w:r>
-        <w:t xml:space="preserve">) (Formulierung beachten oder woanders hinlegen) -&gt; Thomas hinter </w:t>
-      </w:r>
-      <w:proofErr w:type="spellStart"/>
-      <w:r>
-        <w:t>Developern</w:t>
-      </w:r>
-      <w:proofErr w:type="spellEnd"/>
-    </w:p>
-    <w:p>
-      <w:pPr>
-        <w:shd w:val="clear" w:color="auto" w:fill="FFFF00"/>
-      </w:pPr>
-      <w:r>
-        <w:t>2</w:t>
-      </w:r>
-      <w:r>
-        <w:t>. Durchführungsphase</w:t>
-      </w:r>
-    </w:p>
-    <w:p>
-      <w:pPr>
-        <w:shd w:val="clear" w:color="auto" w:fill="FFFF00"/>
-        <w:ind w:firstLine="708"/>
-      </w:pPr>
-      <w:r>
-        <w:t>2.4</w:t>
-      </w:r>
-      <w:r>
-        <w:t>. Einkauf</w:t>
-      </w:r>
-      <w:r>
-        <w:t>sverwaltung</w:t>
-      </w:r>
-      <w:r>
-        <w:t xml:space="preserve"> (Thomas AZ-Phase)</w:t>
-      </w:r>
-    </w:p>
-    <w:p>
-      <w:pPr>
-        <w:shd w:val="clear" w:color="auto" w:fill="FFFF00"/>
-      </w:pPr>
-      <w:r>
-        <w:t xml:space="preserve">  </w:t>
-      </w:r>
-      <w:r>
-        <w:tab/>
-      </w:r>
-      <w:r>
-        <w:tab/>
-        <w:t>Design</w:t>
-      </w:r>
-      <w:r>
-        <w:t xml:space="preserve"> </w:t>
-      </w:r>
-      <w:r>
-        <w:sym w:font="Wingdings" w:char="F0E0"/>
-      </w:r>
-      <w:r>
-        <w:t xml:space="preserve"> Moritz schickt mir eine </w:t>
-      </w:r>
-      <w:proofErr w:type="spellStart"/>
-      <w:r>
-        <w:t>History</w:t>
-      </w:r>
-      <w:proofErr w:type="spellEnd"/>
-      <w:r>
-        <w:t xml:space="preserve"> zu</w:t>
-      </w:r>
-    </w:p>
-    <w:p>
-      <w:pPr>
-        <w:shd w:val="clear" w:color="auto" w:fill="FFFF00"/>
-        <w:ind w:firstLine="708"/>
-      </w:pPr>
-      <w:r>
-        <w:t xml:space="preserve">  </w:t>
-      </w:r>
-      <w:r>
-        <w:tab/>
-        <w:t>Entwicklung ((3-Tier-Architektur)Unterteilung in Front-End, Middleware, Back-End)</w:t>
-      </w:r>
-    </w:p>
-    <w:p>
-      <w:pPr>
-        <w:shd w:val="clear" w:color="auto" w:fill="FFFF00"/>
-        <w:ind w:firstLine="708"/>
-      </w:pPr>
-      <w:r>
-        <w:t xml:space="preserve">  </w:t>
-      </w:r>
-      <w:r>
-        <w:tab/>
-        <w:t>(Doku)</w:t>
-      </w:r>
-      <w:r>
-        <w:t xml:space="preserve"> </w:t>
-      </w:r>
-      <w:r>
-        <w:sym w:font="Wingdings" w:char="F0E0"/>
-      </w:r>
-      <w:r>
-        <w:t xml:space="preserve"> Nachverfolgung der Entwicklungen mittels Excel-Sheet</w:t>
-      </w:r>
-    </w:p>
-    <w:p>
-      <w:pPr>
-        <w:ind w:firstLine="708"/>
-      </w:pPr>
-    </w:p>
-    <w:p/>
-    <w:p/>
-    <w:p>
-      <w:pPr>
         <w:rPr>
           <w:b/>
           <w:sz w:val="28"/>
@@ -192,154 +11,13 @@
           <w:u w:val="single"/>
         </w:rPr>
       </w:pPr>
-    </w:p>
-    <w:p>
-      <w:pPr>
+      <w:r>
         <w:rPr>
           <w:b/>
           <w:sz w:val="28"/>
           <w:szCs w:val="28"/>
           <w:u w:val="single"/>
         </w:rPr>
-      </w:pPr>
-    </w:p>
-    <w:p>
-      <w:pPr>
-        <w:rPr>
-          <w:b/>
-          <w:sz w:val="28"/>
-          <w:szCs w:val="28"/>
-          <w:u w:val="single"/>
-        </w:rPr>
-      </w:pPr>
-    </w:p>
-    <w:p>
-      <w:pPr>
-        <w:rPr>
-          <w:b/>
-          <w:sz w:val="28"/>
-          <w:szCs w:val="28"/>
-          <w:u w:val="single"/>
-        </w:rPr>
-      </w:pPr>
-    </w:p>
-    <w:p>
-      <w:pPr>
-        <w:rPr>
-          <w:b/>
-          <w:sz w:val="28"/>
-          <w:szCs w:val="28"/>
-          <w:u w:val="single"/>
-        </w:rPr>
-      </w:pPr>
-    </w:p>
-    <w:p>
-      <w:pPr>
-        <w:rPr>
-          <w:b/>
-          <w:sz w:val="28"/>
-          <w:szCs w:val="28"/>
-          <w:u w:val="single"/>
-        </w:rPr>
-      </w:pPr>
-    </w:p>
-    <w:p>
-      <w:pPr>
-        <w:rPr>
-          <w:b/>
-          <w:sz w:val="28"/>
-          <w:szCs w:val="28"/>
-          <w:u w:val="single"/>
-        </w:rPr>
-      </w:pPr>
-    </w:p>
-    <w:p>
-      <w:pPr>
-        <w:rPr>
-          <w:b/>
-          <w:sz w:val="28"/>
-          <w:szCs w:val="28"/>
-          <w:u w:val="single"/>
-        </w:rPr>
-      </w:pPr>
-    </w:p>
-    <w:p>
-      <w:pPr>
-        <w:rPr>
-          <w:b/>
-          <w:sz w:val="28"/>
-          <w:szCs w:val="28"/>
-          <w:u w:val="single"/>
-        </w:rPr>
-      </w:pPr>
-    </w:p>
-    <w:p>
-      <w:pPr>
-        <w:rPr>
-          <w:b/>
-          <w:sz w:val="28"/>
-          <w:szCs w:val="28"/>
-          <w:u w:val="single"/>
-        </w:rPr>
-      </w:pPr>
-    </w:p>
-    <w:p>
-      <w:pPr>
-        <w:rPr>
-          <w:b/>
-          <w:sz w:val="28"/>
-          <w:szCs w:val="28"/>
-          <w:u w:val="single"/>
-        </w:rPr>
-      </w:pPr>
-    </w:p>
-    <w:p>
-      <w:pPr>
-        <w:rPr>
-          <w:b/>
-          <w:sz w:val="28"/>
-          <w:szCs w:val="28"/>
-          <w:u w:val="single"/>
-        </w:rPr>
-      </w:pPr>
-    </w:p>
-    <w:p>
-      <w:pPr>
-        <w:rPr>
-          <w:b/>
-          <w:sz w:val="28"/>
-          <w:szCs w:val="28"/>
-          <w:u w:val="single"/>
-        </w:rPr>
-      </w:pPr>
-    </w:p>
-    <w:p>
-      <w:pPr>
-        <w:rPr>
-          <w:b/>
-          <w:sz w:val="28"/>
-          <w:szCs w:val="28"/>
-          <w:u w:val="single"/>
-        </w:rPr>
-      </w:pPr>
-    </w:p>
-    <w:p>
-      <w:pPr>
-        <w:rPr>
-          <w:b/>
-          <w:sz w:val="28"/>
-          <w:szCs w:val="28"/>
-          <w:u w:val="single"/>
-        </w:rPr>
-      </w:pPr>
-      <w:r>
-        <w:rPr>
-          <w:b/>
-          <w:sz w:val="28"/>
-          <w:szCs w:val="28"/>
-          <w:u w:val="single"/>
-        </w:rPr>
-        <w:lastRenderedPageBreak/>
         <w:t>1.4.5.</w:t>
       </w:r>
       <w:r>
@@ -2643,45 +2321,6 @@
           <w:u w:val="single"/>
         </w:rPr>
         <w:lastRenderedPageBreak/>
-        <w:t>Aktivitätsliste:</w:t>
-      </w:r>
-    </w:p>
-    <w:p>
-      <w:pPr>
-        <w:rPr>
-          <w:b/>
-          <w:sz w:val="28"/>
-          <w:szCs w:val="28"/>
-          <w:u w:val="single"/>
-        </w:rPr>
-      </w:pPr>
-    </w:p>
-    <w:p>
-      <w:pPr>
-        <w:rPr>
-          <w:b/>
-          <w:sz w:val="28"/>
-          <w:szCs w:val="28"/>
-          <w:u w:val="single"/>
-        </w:rPr>
-      </w:pPr>
-    </w:p>
-    <w:p>
-      <w:pPr>
-        <w:rPr>
-          <w:b/>
-          <w:sz w:val="28"/>
-          <w:szCs w:val="28"/>
-          <w:u w:val="single"/>
-        </w:rPr>
-      </w:pPr>
-      <w:r>
-        <w:rPr>
-          <w:b/>
-          <w:sz w:val="28"/>
-          <w:szCs w:val="28"/>
-          <w:u w:val="single"/>
-        </w:rPr>
         <w:t>Diagramme:</w:t>
       </w:r>
     </w:p>
@@ -2786,6 +2425,27 @@
           <w:b/>
         </w:rPr>
       </w:pPr>
+    </w:p>
+    <w:p>
+      <w:pPr>
+        <w:rPr>
+          <w:b/>
+        </w:rPr>
+      </w:pPr>
+    </w:p>
+    <w:p>
+      <w:pPr>
+        <w:rPr>
+          <w:b/>
+        </w:rPr>
+      </w:pPr>
+    </w:p>
+    <w:p>
+      <w:pPr>
+        <w:rPr>
+          <w:b/>
+        </w:rPr>
+      </w:pPr>
       <w:r>
         <w:rPr>
           <w:b/>
@@ -7115,21 +6775,16 @@
     <w:p/>
     <w:p/>
     <w:p>
-      <w:r>
+      <w:pPr>
+        <w:rPr>
+          <w:b/>
+        </w:rPr>
+      </w:pPr>
+      <w:r>
+        <w:rPr>
+          <w:b/>
+        </w:rPr>
         <w:lastRenderedPageBreak/>
-        <w:t>2. Durchführungsphase [..]</w:t>
-      </w:r>
-    </w:p>
-    <w:p>
-      <w:pPr>
-        <w:rPr>
-          <w:b/>
-        </w:rPr>
-      </w:pPr>
-      <w:r>
-        <w:rPr>
-          <w:b/>
-        </w:rPr>
         <w:t>2.4. Einkaufsverwaltung</w:t>
       </w:r>
     </w:p>
@@ -7208,80 +6863,301 @@
       </w:r>
     </w:p>
     <w:p>
+      <w:r>
+        <w:lastRenderedPageBreak/>
+        <w:t xml:space="preserve">Das Design Team hat ein Flussdiagramm zur Einkaufsverwaltung erstellt, das </w:t>
+      </w:r>
+      <w:r>
+        <w:t>den Ausbau der Systemarchitektur berücksichtigt und als Orientierung f</w:t>
+      </w:r>
+      <w:r>
+        <w:t>ür die Entwickler gi</w:t>
+      </w:r>
+      <w:r>
+        <w:t xml:space="preserve">lt. </w:t>
+      </w:r>
+      <w:r>
+        <w:t>Zwecks Übersichtlichkeit ist</w:t>
+      </w:r>
+      <w:r>
+        <w:t xml:space="preserve"> nur ein Teil des Flussdiagramms enthalten (Anm. d. Autors: Das vollständige Flussdiagramm befindet sich im Anhang). </w:t>
+      </w:r>
+    </w:p>
+    <w:p>
+      <w:r>
+        <w:t>Gleichzeitig wird</w:t>
+      </w:r>
+      <w:r>
+        <w:t xml:space="preserve"> ein Prototyp </w:t>
+      </w:r>
+      <w:r>
+        <w:t xml:space="preserve">in Proto.io </w:t>
+      </w:r>
+      <w:r>
+        <w:t xml:space="preserve">entwickelt, </w:t>
+      </w:r>
+      <w:r>
+        <w:t>mit der Zielsetzung,</w:t>
+      </w:r>
+      <w:r>
+        <w:t xml:space="preserve"> </w:t>
+      </w:r>
+      <w:r>
+        <w:t>die Hauptfunktionalität der Anwendung</w:t>
+      </w:r>
+      <w:r>
+        <w:t xml:space="preserve"> abzubilden</w:t>
+      </w:r>
+      <w:r>
+        <w:t>. Das Tool gibt bereits im frühen Projektstadium, vor der eigentlichen Entwicklung</w:t>
+      </w:r>
+      <w:r>
+        <w:t>,</w:t>
+      </w:r>
+      <w:r>
+        <w:t xml:space="preserve"> ein Gefühl für das Endprodukt</w:t>
+      </w:r>
+      <w:r>
+        <w:t>.</w:t>
+      </w:r>
+    </w:p>
+    <w:p>
+      <w:r>
+        <w:t xml:space="preserve">Insbesondere bei der Umsetzung der Designvorgaben durch die Entwicklung ist es eine große Herausforderung sich untereinander abzustimmen und speziell die Umsetzbarkeit von Designvorgaben zu prüfen. </w:t>
+      </w:r>
+    </w:p>
+    <w:p/>
+    <w:p>
+      <w:pPr>
+        <w:rPr>
+          <w:b/>
+        </w:rPr>
+      </w:pPr>
+      <w:r>
+        <w:rPr>
+          <w:b/>
+        </w:rPr>
+        <w:t>Entwicklung</w:t>
+      </w:r>
+    </w:p>
+    <w:p>
+      <w:pPr>
+        <w:rPr>
+          <w:sz w:val="20"/>
+          <w:szCs w:val="20"/>
+        </w:rPr>
+      </w:pPr>
+      <w:r>
+        <w:rPr>
+          <w:sz w:val="20"/>
+          <w:szCs w:val="20"/>
+        </w:rPr>
+        <w:t>Da das Projekt enorm zeitkritisch war</w:t>
+      </w:r>
+      <w:r>
+        <w:rPr>
+          <w:sz w:val="20"/>
+          <w:szCs w:val="20"/>
+        </w:rPr>
+        <w:t xml:space="preserve"> sind D</w:t>
+      </w:r>
+      <w:r>
+        <w:rPr>
+          <w:sz w:val="20"/>
+          <w:szCs w:val="20"/>
+        </w:rPr>
+        <w:t xml:space="preserve">esign und Implementation stark </w:t>
+      </w:r>
+      <w:r>
+        <w:rPr>
+          <w:sz w:val="20"/>
+          <w:szCs w:val="20"/>
+        </w:rPr>
+        <w:t>parallelisiert abgelaufen. Um innerhalb von zwei</w:t>
+      </w:r>
+      <w:r>
+        <w:rPr>
+          <w:sz w:val="20"/>
+          <w:szCs w:val="20"/>
+        </w:rPr>
+        <w:t xml:space="preserve"> Monaten ein lauffähiges und q</w:t>
+      </w:r>
+      <w:r>
+        <w:rPr>
+          <w:sz w:val="20"/>
+          <w:szCs w:val="20"/>
+        </w:rPr>
+        <w:t>u</w:t>
+      </w:r>
+      <w:r>
+        <w:rPr>
+          <w:sz w:val="20"/>
+          <w:szCs w:val="20"/>
+        </w:rPr>
+        <w:t>a</w:t>
+      </w:r>
+      <w:r>
+        <w:rPr>
+          <w:sz w:val="20"/>
+          <w:szCs w:val="20"/>
+        </w:rPr>
+        <w:t>litätsgesichertes Software Produk</w:t>
+      </w:r>
+      <w:r>
+        <w:rPr>
+          <w:sz w:val="20"/>
+          <w:szCs w:val="20"/>
+        </w:rPr>
+        <w:t xml:space="preserve">t zu erstellen bedarf es eines </w:t>
+      </w:r>
+      <w:r>
+        <w:rPr>
+          <w:sz w:val="20"/>
+          <w:szCs w:val="20"/>
+        </w:rPr>
+        <w:t>überschaubaren und für alle Mitglieder transparenten Projektes</w:t>
+      </w:r>
+      <w:r>
+        <w:rPr>
+          <w:sz w:val="20"/>
+          <w:szCs w:val="20"/>
+        </w:rPr>
+        <w:t>.</w:t>
+      </w:r>
+    </w:p>
+    <w:p>
+      <w:pPr>
+        <w:rPr>
+          <w:sz w:val="20"/>
+          <w:szCs w:val="20"/>
+        </w:rPr>
+      </w:pPr>
+      <w:r>
+        <w:rPr>
+          <w:sz w:val="20"/>
+          <w:szCs w:val="20"/>
+        </w:rPr>
+        <w:t>Im Verl</w:t>
+      </w:r>
+      <w:r>
+        <w:rPr>
+          <w:sz w:val="20"/>
+          <w:szCs w:val="20"/>
+        </w:rPr>
+        <w:t xml:space="preserve">auf </w:t>
+      </w:r>
+      <w:r>
+        <w:rPr>
+          <w:sz w:val="20"/>
+          <w:szCs w:val="20"/>
+        </w:rPr>
+        <w:t xml:space="preserve">des Projektes </w:t>
+      </w:r>
+      <w:r>
+        <w:rPr>
+          <w:sz w:val="20"/>
+          <w:szCs w:val="20"/>
+        </w:rPr>
+        <w:t>wurde eine zusätzliche</w:t>
+      </w:r>
+      <w:r>
+        <w:rPr>
+          <w:sz w:val="20"/>
+          <w:szCs w:val="20"/>
+        </w:rPr>
+        <w:t xml:space="preserve"> Organisationseinheit zwischen dem Gesamtprojekt und den einzelnen</w:t>
+      </w:r>
+      <w:r>
+        <w:rPr>
+          <w:sz w:val="20"/>
+          <w:szCs w:val="20"/>
+        </w:rPr>
+        <w:t xml:space="preserve"> </w:t>
+      </w:r>
+      <w:r>
+        <w:rPr>
+          <w:sz w:val="20"/>
+          <w:szCs w:val="20"/>
+        </w:rPr>
+        <w:t>Entwicklern eingefügt, um einen besseren Überblick zu gewährleisten und</w:t>
+      </w:r>
+      <w:r>
+        <w:rPr>
+          <w:sz w:val="20"/>
+          <w:szCs w:val="20"/>
+        </w:rPr>
+        <w:t xml:space="preserve"> </w:t>
+      </w:r>
+      <w:r>
+        <w:rPr>
+          <w:sz w:val="20"/>
+          <w:szCs w:val="20"/>
+        </w:rPr>
+        <w:t>schneller E</w:t>
+      </w:r>
+      <w:r>
+        <w:rPr>
+          <w:sz w:val="20"/>
+          <w:szCs w:val="20"/>
+        </w:rPr>
+        <w:t xml:space="preserve">ntscheidungen treffen zu können. </w:t>
+      </w:r>
+    </w:p>
+    <w:p>
+      <w:pPr>
+        <w:rPr>
+          <w:sz w:val="20"/>
+          <w:szCs w:val="20"/>
+        </w:rPr>
+      </w:pPr>
+      <w:r>
+        <w:rPr>
+          <w:sz w:val="20"/>
+          <w:szCs w:val="20"/>
+        </w:rPr>
+        <w:t xml:space="preserve">Durch eine klare Aufgabentrennung, die anhand der einzelnen Module der </w:t>
+      </w:r>
+      <w:proofErr w:type="spellStart"/>
+      <w:r>
+        <w:rPr>
+          <w:sz w:val="20"/>
+          <w:szCs w:val="20"/>
+        </w:rPr>
+        <w:t>EinkaufsApp</w:t>
+      </w:r>
+      <w:proofErr w:type="spellEnd"/>
+      <w:r>
+        <w:rPr>
+          <w:sz w:val="20"/>
+          <w:szCs w:val="20"/>
+        </w:rPr>
+        <w:t xml:space="preserve"> abgegrenzt wurde, wurden die verschiedenen Kenntnisse der Entwickler berücksichtigt. </w:t>
+      </w:r>
+    </w:p>
+    <w:p>
+      <w:pPr>
+        <w:rPr>
+          <w:sz w:val="20"/>
+          <w:szCs w:val="20"/>
+        </w:rPr>
+      </w:pPr>
+      <w:r>
+        <w:rPr>
+          <w:sz w:val="20"/>
+          <w:szCs w:val="20"/>
+        </w:rPr>
+        <w:t xml:space="preserve">Zum Schluss mussten schließlich die Schnittstellen angepasst und die Kompatibilität der einzelnen Module </w:t>
+      </w:r>
       <w:bookmarkStart w:id="0" w:name="_GoBack"/>
       <w:bookmarkEnd w:id="0"/>
       <w:r>
-        <w:lastRenderedPageBreak/>
-        <w:t xml:space="preserve">Das Design Team hat ein Flussdiagramm zur Einkaufsverwaltung erstellt, das </w:t>
-      </w:r>
-      <w:r>
-        <w:t>den Ausbau der Systemarchitektur berücksichtigt und als Orientierung f</w:t>
-      </w:r>
-      <w:r>
-        <w:t>ür die Entwickler gi</w:t>
-      </w:r>
-      <w:r>
-        <w:t xml:space="preserve">lt. Hier ist aus Platzgründen nur ein Teil des Flussdiagramms enthalten (Anm. d. Autors: Das vollständige Flussdiagramm befindet sich im Anhang). </w:t>
-      </w:r>
-    </w:p>
-    <w:p>
-      <w:r>
-        <w:t>Gleichzeitig wird</w:t>
-      </w:r>
-      <w:r>
-        <w:t xml:space="preserve"> ein Prototyp </w:t>
-      </w:r>
-      <w:r>
-        <w:t xml:space="preserve">in Proto.io </w:t>
-      </w:r>
-      <w:r>
-        <w:t xml:space="preserve">entwickelt, </w:t>
-      </w:r>
-      <w:r>
-        <w:t>mit der Zielsetzung,</w:t>
-      </w:r>
-      <w:r>
-        <w:t xml:space="preserve"> </w:t>
-      </w:r>
-      <w:r>
-        <w:t>die Hauptfunktionalität der Anwendung</w:t>
-      </w:r>
-      <w:r>
-        <w:t xml:space="preserve"> abzubilden</w:t>
-      </w:r>
-      <w:r>
-        <w:t>. Das Tool gibt bereits im frühen Projektstadium, vor der eigentlichen Entwicklung</w:t>
-      </w:r>
-      <w:r>
-        <w:t>,</w:t>
-      </w:r>
-      <w:r>
-        <w:t xml:space="preserve"> ein Gefühl für das Endprodukt</w:t>
-      </w:r>
-      <w:r>
-        <w:t>.</w:t>
-      </w:r>
-    </w:p>
-    <w:p>
-      <w:r>
-        <w:t xml:space="preserve">Insbesondere bei der Umsetzung der Designvorgaben durch die Entwicklung ist es eine große Herausforderung sich untereinander abzustimmen und speziell die Umsetzbarkeit von Designvorgaben zu prüfen. </w:t>
-      </w:r>
-    </w:p>
-    <w:p/>
-    <w:p>
-      <w:pPr>
-        <w:rPr>
-          <w:b/>
-        </w:rPr>
-      </w:pPr>
-      <w:r>
-        <w:rPr>
-          <w:b/>
-        </w:rPr>
-        <w:t>Entwicklung</w:t>
-      </w:r>
-    </w:p>
-    <w:p/>
+        <w:rPr>
+          <w:sz w:val="20"/>
+          <w:szCs w:val="20"/>
+        </w:rPr>
+        <w:t>geprüft werden.</w:t>
+      </w:r>
+    </w:p>
     <w:sectPr>
       <w:pgSz w:w="11906" w:h="16838"/>
       <w:pgMar w:top="1417" w:right="1417" w:bottom="1134" w:left="1417" w:header="708" w:footer="708" w:gutter="0"/>
@@ -7902,6 +7778,7 @@
   <w:style w:type="character" w:default="1" w:styleId="Absatz-Standardschriftart">
     <w:name w:val="Default Paragraph Font"/>
     <w:uiPriority w:val="1"/>
+    <w:semiHidden/>
     <w:unhideWhenUsed/>
   </w:style>
   <w:style w:type="table" w:default="1" w:styleId="NormaleTabelle">

</xml_diff>